<commit_message>
Add Kaggle Challenge's notes
</commit_message>
<xml_diff>
--- a/Lab05_EDA/LAB05_traloicauhoi.docx
+++ b/Lab05_EDA/LAB05_traloicauhoi.docx
@@ -27,13 +27,13 @@
         <w:tblLook w:val="04A0" w:firstRow="1" w:lastRow="0" w:firstColumn="1" w:lastColumn="0" w:noHBand="0" w:noVBand="1"/>
       </w:tblPr>
       <w:tblGrid>
-        <w:gridCol w:w="4509"/>
-        <w:gridCol w:w="4510"/>
+        <w:gridCol w:w="1885"/>
+        <w:gridCol w:w="7134"/>
       </w:tblGrid>
       <w:tr>
         <w:tc>
           <w:tcPr>
-            <w:tcW w:w="4509" w:type="dxa"/>
+            <w:tcW w:w="1885" w:type="dxa"/>
           </w:tcPr>
           <w:p>
             <w:pPr>
@@ -54,7 +54,7 @@
         </w:tc>
         <w:tc>
           <w:tcPr>
-            <w:tcW w:w="4510" w:type="dxa"/>
+            <w:tcW w:w="7134" w:type="dxa"/>
           </w:tcPr>
           <w:p>
             <w:pPr>
@@ -92,7 +92,7 @@
       <w:tr>
         <w:tc>
           <w:tcPr>
-            <w:tcW w:w="4509" w:type="dxa"/>
+            <w:tcW w:w="1885" w:type="dxa"/>
           </w:tcPr>
           <w:p>
             <w:pPr>
@@ -113,7 +113,7 @@
         </w:tc>
         <w:tc>
           <w:tcPr>
-            <w:tcW w:w="4510" w:type="dxa"/>
+            <w:tcW w:w="7134" w:type="dxa"/>
           </w:tcPr>
           <w:p>
             <w:pPr>
@@ -151,7 +151,7 @@
       <w:tr>
         <w:tc>
           <w:tcPr>
-            <w:tcW w:w="4509" w:type="dxa"/>
+            <w:tcW w:w="1885" w:type="dxa"/>
           </w:tcPr>
           <w:p>
             <w:pPr>
@@ -172,7 +172,7 @@
         </w:tc>
         <w:tc>
           <w:tcPr>
-            <w:tcW w:w="4510" w:type="dxa"/>
+            <w:tcW w:w="7134" w:type="dxa"/>
           </w:tcPr>
           <w:p>
             <w:pPr>
@@ -195,7 +195,7 @@
       <w:tr>
         <w:tc>
           <w:tcPr>
-            <w:tcW w:w="4509" w:type="dxa"/>
+            <w:tcW w:w="1885" w:type="dxa"/>
           </w:tcPr>
           <w:p>
             <w:pPr>
@@ -216,7 +216,7 @@
         </w:tc>
         <w:tc>
           <w:tcPr>
-            <w:tcW w:w="4510" w:type="dxa"/>
+            <w:tcW w:w="7134" w:type="dxa"/>
           </w:tcPr>
           <w:p>
             <w:pPr>
@@ -22898,6 +22898,7 @@
   <w:style w:type="character" w:default="1" w:styleId="DefaultParagraphFont">
     <w:name w:val="Default Paragraph Font"/>
     <w:uiPriority w:val="1"/>
+    <w:semiHidden/>
     <w:unhideWhenUsed/>
   </w:style>
   <w:style w:type="table" w:default="1" w:styleId="TableNormal">

</xml_diff>